<commit_message>
Changes to Prototype and Use-Cases, Added new foto's
</commit_message>
<xml_diff>
--- a/Periode 12 Kerntaak 1,2,3/KT1/KT1.1/KT1.1.4 Prototype Wireframes/Prototype Wireframes v1.0.0.docx
+++ b/Periode 12 Kerntaak 1,2,3/KT1/KT1.1/KT1.1.4 Prototype Wireframes/Prototype Wireframes v1.0.0.docx
@@ -1,6 +1,6 @@
 
 <file path=word/document.xml><?xml version="1.0" encoding="utf-8"?>
-<w:document xmlns:wpc="http://schemas.microsoft.com/office/word/2010/wordprocessingCanvas" xmlns:mc="http://schemas.openxmlformats.org/markup-compatibility/2006" xmlns:o="urn:schemas-microsoft-com:office:office" xmlns:r="http://schemas.openxmlformats.org/officeDocument/2006/relationships" xmlns:m="http://schemas.openxmlformats.org/officeDocument/2006/math" xmlns:v="urn:schemas-microsoft-com:vml" xmlns:wp14="http://schemas.microsoft.com/office/word/2010/wordprocessingDrawing" xmlns:wp="http://schemas.openxmlformats.org/drawingml/2006/wordprocessingDrawing" xmlns:w10="urn:schemas-microsoft-com:office:word" xmlns:w="http://schemas.openxmlformats.org/wordprocessingml/2006/main" xmlns:w14="http://schemas.microsoft.com/office/word/2010/wordml" xmlns:w15="http://schemas.microsoft.com/office/word/2012/wordml" xmlns:wpg="http://schemas.microsoft.com/office/word/2010/wordprocessingGroup" xmlns:wpi="http://schemas.microsoft.com/office/word/2010/wordprocessingInk" xmlns:wne="http://schemas.microsoft.com/office/word/2006/wordml" xmlns:wps="http://schemas.microsoft.com/office/word/2010/wordprocessingShape" mc:Ignorable="w14 w15 wp14">
+<w:document xmlns:wpc="http://schemas.microsoft.com/office/word/2010/wordprocessingCanvas" xmlns:cx="http://schemas.microsoft.com/office/drawing/2014/chartex" xmlns:cx1="http://schemas.microsoft.com/office/drawing/2015/9/8/chartex" xmlns:cx2="http://schemas.microsoft.com/office/drawing/2015/10/21/chartex" xmlns:cx3="http://schemas.microsoft.com/office/drawing/2016/5/9/chartex" xmlns:cx4="http://schemas.microsoft.com/office/drawing/2016/5/10/chartex" xmlns:cx5="http://schemas.microsoft.com/office/drawing/2016/5/11/chartex" xmlns:cx6="http://schemas.microsoft.com/office/drawing/2016/5/12/chartex" xmlns:cx7="http://schemas.microsoft.com/office/drawing/2016/5/13/chartex" xmlns:cx8="http://schemas.microsoft.com/office/drawing/2016/5/14/chartex" xmlns:mc="http://schemas.openxmlformats.org/markup-compatibility/2006" xmlns:aink="http://schemas.microsoft.com/office/drawing/2016/ink" xmlns:am3d="http://schemas.microsoft.com/office/drawing/2017/model3d" xmlns:o="urn:schemas-microsoft-com:office:office" xmlns:r="http://schemas.openxmlformats.org/officeDocument/2006/relationships" xmlns:m="http://schemas.openxmlformats.org/officeDocument/2006/math" xmlns:v="urn:schemas-microsoft-com:vml" xmlns:wp14="http://schemas.microsoft.com/office/word/2010/wordprocessingDrawing" xmlns:wp="http://schemas.openxmlformats.org/drawingml/2006/wordprocessingDrawing" xmlns:w10="urn:schemas-microsoft-com:office:word" xmlns:w="http://schemas.openxmlformats.org/wordprocessingml/2006/main" xmlns:w14="http://schemas.microsoft.com/office/word/2010/wordml" xmlns:w15="http://schemas.microsoft.com/office/word/2012/wordml" xmlns:w16cid="http://schemas.microsoft.com/office/word/2016/wordml/cid" xmlns:w16se="http://schemas.microsoft.com/office/word/2015/wordml/symex" xmlns:wpg="http://schemas.microsoft.com/office/word/2010/wordprocessingGroup" xmlns:wpi="http://schemas.microsoft.com/office/word/2010/wordprocessingInk" xmlns:wne="http://schemas.microsoft.com/office/word/2006/wordml" xmlns:wps="http://schemas.microsoft.com/office/word/2010/wordprocessingShape" mc:Ignorable="w14 w15 w16se w16cid wp14">
   <w:body>
     <w:p>
       <w:pPr>
@@ -15,8 +15,17 @@
           <w:sz w:val="72"/>
           <w:szCs w:val="72"/>
         </w:rPr>
-        <w:t>Prototype Wireframes</w:t>
-      </w:r>
+        <w:t xml:space="preserve">Prototype </w:t>
+      </w:r>
+      <w:proofErr w:type="spellStart"/>
+      <w:r>
+        <w:rPr>
+          <w:sz w:val="72"/>
+          <w:szCs w:val="72"/>
+        </w:rPr>
+        <w:t>Wireframes</w:t>
+      </w:r>
+      <w:proofErr w:type="spellEnd"/>
     </w:p>
     <w:p>
       <w:pPr>
@@ -179,14 +188,15 @@
           <w:sz w:val="28"/>
           <w:szCs w:val="28"/>
         </w:rPr>
-        <w:t xml:space="preserve">Naam: Kenley </w:t>
+        <w:t>Naam: Kenley Strik</w:t>
       </w:r>
       <w:r>
         <w:rPr>
           <w:sz w:val="28"/>
           <w:szCs w:val="28"/>
         </w:rPr>
-        <w:t>Strik</w:t>
+        <w:br/>
+        <w:t>Klas: RIO4-APO3B</w:t>
       </w:r>
       <w:r>
         <w:rPr>
@@ -194,7 +204,7 @@
           <w:szCs w:val="28"/>
         </w:rPr>
         <w:br/>
-        <w:t>Klas: RIO4-APO3B</w:t>
+        <w:t>Datum: 09-04-2018</w:t>
       </w:r>
       <w:r>
         <w:rPr>
@@ -202,26 +212,18 @@
           <w:szCs w:val="28"/>
         </w:rPr>
         <w:br/>
-        <w:t>Datum: 09-04</w:t>
-      </w:r>
-      <w:r>
-        <w:rPr>
-          <w:sz w:val="28"/>
-          <w:szCs w:val="28"/>
-        </w:rPr>
-        <w:t>-2018</w:t>
-      </w:r>
-      <w:r>
-        <w:rPr>
-          <w:sz w:val="28"/>
-          <w:szCs w:val="28"/>
-        </w:rPr>
-        <w:br/>
         <w:t>Versie: v1.0.0</w:t>
       </w:r>
     </w:p>
     <w:sdt>
       <w:sdtPr>
+        <w:rPr>
+          <w:rFonts w:asciiTheme="minorHAnsi" w:eastAsiaTheme="minorHAnsi" w:hAnsiTheme="minorHAnsi" w:cstheme="minorBidi"/>
+          <w:color w:val="auto"/>
+          <w:sz w:val="22"/>
+          <w:szCs w:val="22"/>
+          <w:lang w:eastAsia="en-US"/>
+        </w:rPr>
         <w:id w:val="-1894730825"/>
         <w:docPartObj>
           <w:docPartGallery w:val="Table of Contents"/>
@@ -230,13 +232,8 @@
       </w:sdtPr>
       <w:sdtEndPr>
         <w:rPr>
-          <w:rFonts w:asciiTheme="minorHAnsi" w:eastAsiaTheme="minorHAnsi" w:hAnsiTheme="minorHAnsi" w:cstheme="minorBidi"/>
           <w:b/>
           <w:bCs/>
-          <w:color w:val="auto"/>
-          <w:sz w:val="22"/>
-          <w:szCs w:val="22"/>
-          <w:lang w:eastAsia="en-US"/>
         </w:rPr>
       </w:sdtEndPr>
       <w:sdtContent>
@@ -264,12 +261,12 @@
             <w:fldChar w:fldCharType="begin"/>
           </w:r>
           <w:r>
-            <w:instrText xml:space="preserve"> TOC \o "1-3" \h \z \u </w:instrText>
+            <w:instrText xml:space="preserve"> TOC \o "1-4" \h \z \u </w:instrText>
           </w:r>
           <w:r>
             <w:fldChar w:fldCharType="separate"/>
           </w:r>
-          <w:hyperlink w:anchor="_Toc511051591" w:history="1">
+          <w:hyperlink w:anchor="_Toc511076483" w:history="1">
             <w:r>
               <w:rPr>
                 <w:rStyle w:val="Hyperlink"/>
@@ -296,7 +293,7 @@
                 <w:noProof/>
                 <w:webHidden/>
               </w:rPr>
-              <w:instrText xml:space="preserve"> PAGEREF _Toc511051591 \h </w:instrText>
+              <w:instrText xml:space="preserve"> PAGEREF _Toc511076483 \h </w:instrText>
             </w:r>
             <w:r>
               <w:rPr>
@@ -339,7 +336,7 @@
               <w:lang w:eastAsia="nl-NL"/>
             </w:rPr>
           </w:pPr>
-          <w:hyperlink w:anchor="_Toc511051592" w:history="1">
+          <w:hyperlink w:anchor="_Toc511076484" w:history="1">
             <w:r>
               <w:rPr>
                 <w:rStyle w:val="Hyperlink"/>
@@ -366,7 +363,7 @@
                 <w:noProof/>
                 <w:webHidden/>
               </w:rPr>
-              <w:instrText xml:space="preserve"> PAGEREF _Toc511051592 \h </w:instrText>
+              <w:instrText xml:space="preserve"> PAGEREF _Toc511076484 \h </w:instrText>
             </w:r>
             <w:r>
               <w:rPr>
@@ -409,7 +406,7 @@
               <w:lang w:eastAsia="nl-NL"/>
             </w:rPr>
           </w:pPr>
-          <w:hyperlink w:anchor="_Toc511051593" w:history="1">
+          <w:hyperlink w:anchor="_Toc511076485" w:history="1">
             <w:r>
               <w:rPr>
                 <w:rStyle w:val="Hyperlink"/>
@@ -436,7 +433,7 @@
                 <w:noProof/>
                 <w:webHidden/>
               </w:rPr>
-              <w:instrText xml:space="preserve"> PAGEREF _Toc511051593 \h </w:instrText>
+              <w:instrText xml:space="preserve"> PAGEREF _Toc511076485 \h </w:instrText>
             </w:r>
             <w:r>
               <w:rPr>
@@ -479,7 +476,7 @@
               <w:lang w:eastAsia="nl-NL"/>
             </w:rPr>
           </w:pPr>
-          <w:hyperlink w:anchor="_Toc511051594" w:history="1">
+          <w:hyperlink w:anchor="_Toc511076486" w:history="1">
             <w:r>
               <w:rPr>
                 <w:rStyle w:val="Hyperlink"/>
@@ -506,7 +503,7 @@
                 <w:noProof/>
                 <w:webHidden/>
               </w:rPr>
-              <w:instrText xml:space="preserve"> PAGEREF _Toc511051594 \h </w:instrText>
+              <w:instrText xml:space="preserve"> PAGEREF _Toc511076486 \h </w:instrText>
             </w:r>
             <w:r>
               <w:rPr>
@@ -549,7 +546,7 @@
               <w:lang w:eastAsia="nl-NL"/>
             </w:rPr>
           </w:pPr>
-          <w:hyperlink w:anchor="_Toc511051595" w:history="1">
+          <w:hyperlink w:anchor="_Toc511076487" w:history="1">
             <w:r>
               <w:rPr>
                 <w:rStyle w:val="Hyperlink"/>
@@ -576,7 +573,7 @@
                 <w:noProof/>
                 <w:webHidden/>
               </w:rPr>
-              <w:instrText xml:space="preserve"> PAGEREF _Toc511051595 \h </w:instrText>
+              <w:instrText xml:space="preserve"> PAGEREF _Toc511076487 \h </w:instrText>
             </w:r>
             <w:r>
               <w:rPr>
@@ -619,7 +616,7 @@
               <w:lang w:eastAsia="nl-NL"/>
             </w:rPr>
           </w:pPr>
-          <w:hyperlink w:anchor="_Toc511051596" w:history="1">
+          <w:hyperlink w:anchor="_Toc511076488" w:history="1">
             <w:r>
               <w:rPr>
                 <w:rStyle w:val="Hyperlink"/>
@@ -646,7 +643,7 @@
                 <w:noProof/>
                 <w:webHidden/>
               </w:rPr>
-              <w:instrText xml:space="preserve"> PAGEREF _Toc511051596 \h </w:instrText>
+              <w:instrText xml:space="preserve"> PAGEREF _Toc511076488 \h </w:instrText>
             </w:r>
             <w:r>
               <w:rPr>
@@ -689,7 +686,7 @@
               <w:lang w:eastAsia="nl-NL"/>
             </w:rPr>
           </w:pPr>
-          <w:hyperlink w:anchor="_Toc511051597" w:history="1">
+          <w:hyperlink w:anchor="_Toc511076489" w:history="1">
             <w:r>
               <w:rPr>
                 <w:rStyle w:val="Hyperlink"/>
@@ -716,7 +713,77 @@
                 <w:noProof/>
                 <w:webHidden/>
               </w:rPr>
-              <w:instrText xml:space="preserve"> PAGEREF _Toc511051597 \h </w:instrText>
+              <w:instrText xml:space="preserve"> PAGEREF _Toc511076489 \h </w:instrText>
+            </w:r>
+            <w:r>
+              <w:rPr>
+                <w:noProof/>
+                <w:webHidden/>
+              </w:rPr>
+            </w:r>
+            <w:r>
+              <w:rPr>
+                <w:noProof/>
+                <w:webHidden/>
+              </w:rPr>
+              <w:fldChar w:fldCharType="separate"/>
+            </w:r>
+            <w:r>
+              <w:rPr>
+                <w:noProof/>
+                <w:webHidden/>
+              </w:rPr>
+              <w:t>3</w:t>
+            </w:r>
+            <w:r>
+              <w:rPr>
+                <w:noProof/>
+                <w:webHidden/>
+              </w:rPr>
+              <w:fldChar w:fldCharType="end"/>
+            </w:r>
+          </w:hyperlink>
+        </w:p>
+        <w:p>
+          <w:pPr>
+            <w:pStyle w:val="Inhopg4"/>
+            <w:tabs>
+              <w:tab w:val="right" w:leader="dot" w:pos="9060"/>
+            </w:tabs>
+            <w:rPr>
+              <w:rFonts w:eastAsiaTheme="minorEastAsia"/>
+              <w:noProof/>
+              <w:lang w:eastAsia="nl-NL"/>
+            </w:rPr>
+          </w:pPr>
+          <w:hyperlink w:anchor="_Toc511076490" w:history="1">
+            <w:r>
+              <w:rPr>
+                <w:rStyle w:val="Hyperlink"/>
+                <w:noProof/>
+              </w:rPr>
+              <w:t>Taak Bewerken</w:t>
+            </w:r>
+            <w:r>
+              <w:rPr>
+                <w:noProof/>
+                <w:webHidden/>
+              </w:rPr>
+              <w:tab/>
+            </w:r>
+            <w:r>
+              <w:rPr>
+                <w:noProof/>
+                <w:webHidden/>
+              </w:rPr>
+              <w:fldChar w:fldCharType="begin"/>
+            </w:r>
+            <w:r>
+              <w:rPr>
+                <w:noProof/>
+                <w:webHidden/>
+              </w:rPr>
+              <w:instrText xml:space="preserve"> PAGEREF _Toc511076490 \h </w:instrText>
             </w:r>
             <w:r>
               <w:rPr>
@@ -759,7 +826,7 @@
               <w:lang w:eastAsia="nl-NL"/>
             </w:rPr>
           </w:pPr>
-          <w:hyperlink w:anchor="_Toc511051598" w:history="1">
+          <w:hyperlink w:anchor="_Toc511076491" w:history="1">
             <w:r>
               <w:rPr>
                 <w:rStyle w:val="Hyperlink"/>
@@ -786,7 +853,77 @@
                 <w:noProof/>
                 <w:webHidden/>
               </w:rPr>
-              <w:instrText xml:space="preserve"> PAGEREF _Toc511051598 \h </w:instrText>
+              <w:instrText xml:space="preserve"> PAGEREF _Toc511076491 \h </w:instrText>
+            </w:r>
+            <w:r>
+              <w:rPr>
+                <w:noProof/>
+                <w:webHidden/>
+              </w:rPr>
+            </w:r>
+            <w:r>
+              <w:rPr>
+                <w:noProof/>
+                <w:webHidden/>
+              </w:rPr>
+              <w:fldChar w:fldCharType="separate"/>
+            </w:r>
+            <w:r>
+              <w:rPr>
+                <w:noProof/>
+                <w:webHidden/>
+              </w:rPr>
+              <w:t>3</w:t>
+            </w:r>
+            <w:r>
+              <w:rPr>
+                <w:noProof/>
+                <w:webHidden/>
+              </w:rPr>
+              <w:fldChar w:fldCharType="end"/>
+            </w:r>
+          </w:hyperlink>
+        </w:p>
+        <w:p>
+          <w:pPr>
+            <w:pStyle w:val="Inhopg4"/>
+            <w:tabs>
+              <w:tab w:val="right" w:leader="dot" w:pos="9060"/>
+            </w:tabs>
+            <w:rPr>
+              <w:rFonts w:eastAsiaTheme="minorEastAsia"/>
+              <w:noProof/>
+              <w:lang w:eastAsia="nl-NL"/>
+            </w:rPr>
+          </w:pPr>
+          <w:hyperlink w:anchor="_Toc511076492" w:history="1">
+            <w:r>
+              <w:rPr>
+                <w:rStyle w:val="Hyperlink"/>
+                <w:noProof/>
+              </w:rPr>
+              <w:t>Klant Bewerken</w:t>
+            </w:r>
+            <w:r>
+              <w:rPr>
+                <w:noProof/>
+                <w:webHidden/>
+              </w:rPr>
+              <w:tab/>
+            </w:r>
+            <w:r>
+              <w:rPr>
+                <w:noProof/>
+                <w:webHidden/>
+              </w:rPr>
+              <w:fldChar w:fldCharType="begin"/>
+            </w:r>
+            <w:r>
+              <w:rPr>
+                <w:noProof/>
+                <w:webHidden/>
+              </w:rPr>
+              <w:instrText xml:space="preserve"> PAGEREF _Toc511076492 \h </w:instrText>
             </w:r>
             <w:r>
               <w:rPr>
@@ -829,7 +966,7 @@
               <w:lang w:eastAsia="nl-NL"/>
             </w:rPr>
           </w:pPr>
-          <w:hyperlink w:anchor="_Toc511051599" w:history="1">
+          <w:hyperlink w:anchor="_Toc511076493" w:history="1">
             <w:r>
               <w:rPr>
                 <w:rStyle w:val="Hyperlink"/>
@@ -856,7 +993,77 @@
                 <w:noProof/>
                 <w:webHidden/>
               </w:rPr>
-              <w:instrText xml:space="preserve"> PAGEREF _Toc511051599 \h </w:instrText>
+              <w:instrText xml:space="preserve"> PAGEREF _Toc511076493 \h </w:instrText>
+            </w:r>
+            <w:r>
+              <w:rPr>
+                <w:noProof/>
+                <w:webHidden/>
+              </w:rPr>
+            </w:r>
+            <w:r>
+              <w:rPr>
+                <w:noProof/>
+                <w:webHidden/>
+              </w:rPr>
+              <w:fldChar w:fldCharType="separate"/>
+            </w:r>
+            <w:r>
+              <w:rPr>
+                <w:noProof/>
+                <w:webHidden/>
+              </w:rPr>
+              <w:t>3</w:t>
+            </w:r>
+            <w:r>
+              <w:rPr>
+                <w:noProof/>
+                <w:webHidden/>
+              </w:rPr>
+              <w:fldChar w:fldCharType="end"/>
+            </w:r>
+          </w:hyperlink>
+        </w:p>
+        <w:p>
+          <w:pPr>
+            <w:pStyle w:val="Inhopg4"/>
+            <w:tabs>
+              <w:tab w:val="right" w:leader="dot" w:pos="9060"/>
+            </w:tabs>
+            <w:rPr>
+              <w:rFonts w:eastAsiaTheme="minorEastAsia"/>
+              <w:noProof/>
+              <w:lang w:eastAsia="nl-NL"/>
+            </w:rPr>
+          </w:pPr>
+          <w:hyperlink w:anchor="_Toc511076494" w:history="1">
+            <w:r>
+              <w:rPr>
+                <w:rStyle w:val="Hyperlink"/>
+                <w:noProof/>
+              </w:rPr>
+              <w:t>Partner Bewerken</w:t>
+            </w:r>
+            <w:r>
+              <w:rPr>
+                <w:noProof/>
+                <w:webHidden/>
+              </w:rPr>
+              <w:tab/>
+            </w:r>
+            <w:r>
+              <w:rPr>
+                <w:noProof/>
+                <w:webHidden/>
+              </w:rPr>
+              <w:fldChar w:fldCharType="begin"/>
+            </w:r>
+            <w:r>
+              <w:rPr>
+                <w:noProof/>
+                <w:webHidden/>
+              </w:rPr>
+              <w:instrText xml:space="preserve"> PAGEREF _Toc511076494 \h </w:instrText>
             </w:r>
             <w:r>
               <w:rPr>
@@ -899,7 +1106,7 @@
               <w:lang w:eastAsia="nl-NL"/>
             </w:rPr>
           </w:pPr>
-          <w:hyperlink w:anchor="_Toc511051600" w:history="1">
+          <w:hyperlink w:anchor="_Toc511076495" w:history="1">
             <w:r>
               <w:rPr>
                 <w:rStyle w:val="Hyperlink"/>
@@ -926,7 +1133,77 @@
                 <w:noProof/>
                 <w:webHidden/>
               </w:rPr>
-              <w:instrText xml:space="preserve"> PAGEREF _Toc511051600 \h </w:instrText>
+              <w:instrText xml:space="preserve"> PAGEREF _Toc511076495 \h </w:instrText>
+            </w:r>
+            <w:r>
+              <w:rPr>
+                <w:noProof/>
+                <w:webHidden/>
+              </w:rPr>
+            </w:r>
+            <w:r>
+              <w:rPr>
+                <w:noProof/>
+                <w:webHidden/>
+              </w:rPr>
+              <w:fldChar w:fldCharType="separate"/>
+            </w:r>
+            <w:r>
+              <w:rPr>
+                <w:noProof/>
+                <w:webHidden/>
+              </w:rPr>
+              <w:t>3</w:t>
+            </w:r>
+            <w:r>
+              <w:rPr>
+                <w:noProof/>
+                <w:webHidden/>
+              </w:rPr>
+              <w:fldChar w:fldCharType="end"/>
+            </w:r>
+          </w:hyperlink>
+        </w:p>
+        <w:p>
+          <w:pPr>
+            <w:pStyle w:val="Inhopg4"/>
+            <w:tabs>
+              <w:tab w:val="right" w:leader="dot" w:pos="9060"/>
+            </w:tabs>
+            <w:rPr>
+              <w:rFonts w:eastAsiaTheme="minorEastAsia"/>
+              <w:noProof/>
+              <w:lang w:eastAsia="nl-NL"/>
+            </w:rPr>
+          </w:pPr>
+          <w:hyperlink w:anchor="_Toc511076496" w:history="1">
+            <w:r>
+              <w:rPr>
+                <w:rStyle w:val="Hyperlink"/>
+                <w:noProof/>
+              </w:rPr>
+              <w:t>Telefoongesprek Bewerken</w:t>
+            </w:r>
+            <w:r>
+              <w:rPr>
+                <w:noProof/>
+                <w:webHidden/>
+              </w:rPr>
+              <w:tab/>
+            </w:r>
+            <w:r>
+              <w:rPr>
+                <w:noProof/>
+                <w:webHidden/>
+              </w:rPr>
+              <w:fldChar w:fldCharType="begin"/>
+            </w:r>
+            <w:r>
+              <w:rPr>
+                <w:noProof/>
+                <w:webHidden/>
+              </w:rPr>
+              <w:instrText xml:space="preserve"> PAGEREF _Toc511076496 \h </w:instrText>
             </w:r>
             <w:r>
               <w:rPr>
@@ -969,7 +1246,7 @@
               <w:lang w:eastAsia="nl-NL"/>
             </w:rPr>
           </w:pPr>
-          <w:hyperlink w:anchor="_Toc511051601" w:history="1">
+          <w:hyperlink w:anchor="_Toc511076497" w:history="1">
             <w:r>
               <w:rPr>
                 <w:rStyle w:val="Hyperlink"/>
@@ -996,7 +1273,7 @@
                 <w:noProof/>
                 <w:webHidden/>
               </w:rPr>
-              <w:instrText xml:space="preserve"> PAGEREF _Toc511051601 \h </w:instrText>
+              <w:instrText xml:space="preserve"> PAGEREF _Toc511076497 \h </w:instrText>
             </w:r>
             <w:r>
               <w:rPr>
@@ -1039,7 +1316,7 @@
               <w:lang w:eastAsia="nl-NL"/>
             </w:rPr>
           </w:pPr>
-          <w:hyperlink w:anchor="_Toc511051602" w:history="1">
+          <w:hyperlink w:anchor="_Toc511076498" w:history="1">
             <w:r>
               <w:rPr>
                 <w:rStyle w:val="Hyperlink"/>
@@ -1066,7 +1343,7 @@
                 <w:noProof/>
                 <w:webHidden/>
               </w:rPr>
-              <w:instrText xml:space="preserve"> PAGEREF _Toc511051602 \h </w:instrText>
+              <w:instrText xml:space="preserve"> PAGEREF _Toc511076498 \h </w:instrText>
             </w:r>
             <w:r>
               <w:rPr>
@@ -1109,7 +1386,7 @@
               <w:lang w:eastAsia="nl-NL"/>
             </w:rPr>
           </w:pPr>
-          <w:hyperlink w:anchor="_Toc511051603" w:history="1">
+          <w:hyperlink w:anchor="_Toc511076499" w:history="1">
             <w:r>
               <w:rPr>
                 <w:rStyle w:val="Hyperlink"/>
@@ -1136,7 +1413,77 @@
                 <w:noProof/>
                 <w:webHidden/>
               </w:rPr>
-              <w:instrText xml:space="preserve"> PAGEREF _Toc511051603 \h </w:instrText>
+              <w:instrText xml:space="preserve"> PAGEREF _Toc511076499 \h </w:instrText>
+            </w:r>
+            <w:r>
+              <w:rPr>
+                <w:noProof/>
+                <w:webHidden/>
+              </w:rPr>
+            </w:r>
+            <w:r>
+              <w:rPr>
+                <w:noProof/>
+                <w:webHidden/>
+              </w:rPr>
+              <w:fldChar w:fldCharType="separate"/>
+            </w:r>
+            <w:r>
+              <w:rPr>
+                <w:noProof/>
+                <w:webHidden/>
+              </w:rPr>
+              <w:t>3</w:t>
+            </w:r>
+            <w:r>
+              <w:rPr>
+                <w:noProof/>
+                <w:webHidden/>
+              </w:rPr>
+              <w:fldChar w:fldCharType="end"/>
+            </w:r>
+          </w:hyperlink>
+        </w:p>
+        <w:p>
+          <w:pPr>
+            <w:pStyle w:val="Inhopg4"/>
+            <w:tabs>
+              <w:tab w:val="right" w:leader="dot" w:pos="9060"/>
+            </w:tabs>
+            <w:rPr>
+              <w:rFonts w:eastAsiaTheme="minorEastAsia"/>
+              <w:noProof/>
+              <w:lang w:eastAsia="nl-NL"/>
+            </w:rPr>
+          </w:pPr>
+          <w:hyperlink w:anchor="_Toc511076500" w:history="1">
+            <w:r>
+              <w:rPr>
+                <w:rStyle w:val="Hyperlink"/>
+                <w:noProof/>
+              </w:rPr>
+              <w:t>Rapportage Bekijken</w:t>
+            </w:r>
+            <w:r>
+              <w:rPr>
+                <w:noProof/>
+                <w:webHidden/>
+              </w:rPr>
+              <w:tab/>
+            </w:r>
+            <w:r>
+              <w:rPr>
+                <w:noProof/>
+                <w:webHidden/>
+              </w:rPr>
+              <w:fldChar w:fldCharType="begin"/>
+            </w:r>
+            <w:r>
+              <w:rPr>
+                <w:noProof/>
+                <w:webHidden/>
+              </w:rPr>
+              <w:instrText xml:space="preserve"> PAGEREF _Toc511076500 \h </w:instrText>
             </w:r>
             <w:r>
               <w:rPr>
@@ -1179,7 +1526,7 @@
               <w:lang w:eastAsia="nl-NL"/>
             </w:rPr>
           </w:pPr>
-          <w:hyperlink w:anchor="_Toc511051604" w:history="1">
+          <w:hyperlink w:anchor="_Toc511076501" w:history="1">
             <w:r>
               <w:rPr>
                 <w:rStyle w:val="Hyperlink"/>
@@ -1206,7 +1553,7 @@
                 <w:noProof/>
                 <w:webHidden/>
               </w:rPr>
-              <w:instrText xml:space="preserve"> PAGEREF _Toc511051604 \h </w:instrText>
+              <w:instrText xml:space="preserve"> PAGEREF _Toc511076501 \h </w:instrText>
             </w:r>
             <w:r>
               <w:rPr>
@@ -1249,7 +1596,7 @@
               <w:lang w:eastAsia="nl-NL"/>
             </w:rPr>
           </w:pPr>
-          <w:hyperlink w:anchor="_Toc511051605" w:history="1">
+          <w:hyperlink w:anchor="_Toc511076502" w:history="1">
             <w:r>
               <w:rPr>
                 <w:rStyle w:val="Hyperlink"/>
@@ -1276,7 +1623,7 @@
                 <w:noProof/>
                 <w:webHidden/>
               </w:rPr>
-              <w:instrText xml:space="preserve"> PAGEREF _Toc511051605 \h </w:instrText>
+              <w:instrText xml:space="preserve"> PAGEREF _Toc511076502 \h </w:instrText>
             </w:r>
             <w:r>
               <w:rPr>
@@ -1319,7 +1666,7 @@
               <w:lang w:eastAsia="nl-NL"/>
             </w:rPr>
           </w:pPr>
-          <w:hyperlink w:anchor="_Toc511051606" w:history="1">
+          <w:hyperlink w:anchor="_Toc511076503" w:history="1">
             <w:r>
               <w:rPr>
                 <w:rStyle w:val="Hyperlink"/>
@@ -1346,7 +1693,7 @@
                 <w:noProof/>
                 <w:webHidden/>
               </w:rPr>
-              <w:instrText xml:space="preserve"> PAGEREF _Toc511051606 \h </w:instrText>
+              <w:instrText xml:space="preserve"> PAGEREF _Toc511076503 \h </w:instrText>
             </w:r>
             <w:r>
               <w:rPr>
@@ -1389,7 +1736,7 @@
               <w:lang w:eastAsia="nl-NL"/>
             </w:rPr>
           </w:pPr>
-          <w:hyperlink w:anchor="_Toc511051607" w:history="1">
+          <w:hyperlink w:anchor="_Toc511076504" w:history="1">
             <w:r>
               <w:rPr>
                 <w:rStyle w:val="Hyperlink"/>
@@ -1416,7 +1763,7 @@
                 <w:noProof/>
                 <w:webHidden/>
               </w:rPr>
-              <w:instrText xml:space="preserve"> PAGEREF _Toc511051607 \h </w:instrText>
+              <w:instrText xml:space="preserve"> PAGEREF _Toc511076504 \h </w:instrText>
             </w:r>
             <w:r>
               <w:rPr>
@@ -1436,7 +1783,7 @@
                 <w:noProof/>
                 <w:webHidden/>
               </w:rPr>
-              <w:t>3</w:t>
+              <w:t>4</w:t>
             </w:r>
             <w:r>
               <w:rPr>
@@ -1459,7 +1806,7 @@
               <w:lang w:eastAsia="nl-NL"/>
             </w:rPr>
           </w:pPr>
-          <w:hyperlink w:anchor="_Toc511051608" w:history="1">
+          <w:hyperlink w:anchor="_Toc511076505" w:history="1">
             <w:r>
               <w:rPr>
                 <w:rStyle w:val="Hyperlink"/>
@@ -1486,7 +1833,7 @@
                 <w:noProof/>
                 <w:webHidden/>
               </w:rPr>
-              <w:instrText xml:space="preserve"> PAGEREF _Toc511051608 \h </w:instrText>
+              <w:instrText xml:space="preserve"> PAGEREF _Toc511076505 \h </w:instrText>
             </w:r>
             <w:r>
               <w:rPr>
@@ -1506,7 +1853,7 @@
                 <w:noProof/>
                 <w:webHidden/>
               </w:rPr>
-              <w:t>3</w:t>
+              <w:t>4</w:t>
             </w:r>
             <w:r>
               <w:rPr>
@@ -1529,7 +1876,7 @@
               <w:lang w:eastAsia="nl-NL"/>
             </w:rPr>
           </w:pPr>
-          <w:hyperlink w:anchor="_Toc511051609" w:history="1">
+          <w:hyperlink w:anchor="_Toc511076506" w:history="1">
             <w:r>
               <w:rPr>
                 <w:rStyle w:val="Hyperlink"/>
@@ -1556,7 +1903,7 @@
                 <w:noProof/>
                 <w:webHidden/>
               </w:rPr>
-              <w:instrText xml:space="preserve"> PAGEREF _Toc511051609 \h </w:instrText>
+              <w:instrText xml:space="preserve"> PAGEREF _Toc511076506 \h </w:instrText>
             </w:r>
             <w:r>
               <w:rPr>
@@ -1576,7 +1923,7 @@
                 <w:noProof/>
                 <w:webHidden/>
               </w:rPr>
-              <w:t>3</w:t>
+              <w:t>4</w:t>
             </w:r>
             <w:r>
               <w:rPr>
@@ -1589,10 +1936,6 @@
         </w:p>
         <w:p>
           <w:r>
-            <w:rPr>
-              <w:b/>
-              <w:bCs/>
-            </w:rPr>
             <w:fldChar w:fldCharType="end"/>
           </w:r>
         </w:p>
@@ -1656,76 +1999,56 @@
     </w:p>
     <w:p>
       <w:pPr>
-        <w:rPr>
-          <w:sz w:val="28"/>
-          <w:szCs w:val="28"/>
-        </w:rPr>
-      </w:pPr>
-    </w:p>
-    <w:p>
-      <w:pPr>
-        <w:rPr>
-          <w:sz w:val="28"/>
-          <w:szCs w:val="28"/>
-        </w:rPr>
-      </w:pPr>
-    </w:p>
-    <w:p>
-      <w:pPr>
-        <w:rPr>
-          <w:sz w:val="28"/>
-          <w:szCs w:val="28"/>
-        </w:rPr>
-      </w:pPr>
-    </w:p>
-    <w:p>
-      <w:pPr>
-        <w:rPr>
-          <w:sz w:val="28"/>
-          <w:szCs w:val="28"/>
-        </w:rPr>
-      </w:pPr>
-    </w:p>
-    <w:p>
-      <w:pPr>
         <w:pStyle w:val="Kop1"/>
       </w:pPr>
       <w:bookmarkStart w:id="0" w:name="_Toc511051591"/>
+      <w:bookmarkStart w:id="1" w:name="_Toc511076483"/>
       <w:r>
         <w:lastRenderedPageBreak/>
         <w:t>Inleiding</w:t>
       </w:r>
       <w:bookmarkEnd w:id="0"/>
-    </w:p>
-    <w:p>
-      <w:r>
-        <w:t>In dit document zal je alle wireframes aantonen die met de website te maken hebben. Met deze wireframes is het makkelijk om een design te vormen voor de website en op deze manier kun je alle componenten van een site weergeven. Ook worden deze schermen genummerd op een bepaalde volgorde.</w:t>
-      </w:r>
-      <w:bookmarkStart w:id="1" w:name="_GoBack"/>
       <w:bookmarkEnd w:id="1"/>
     </w:p>
     <w:p>
+      <w:r>
+        <w:t xml:space="preserve">In dit document zal je alle </w:t>
+      </w:r>
+      <w:proofErr w:type="spellStart"/>
+      <w:r>
+        <w:t>wireframes</w:t>
+      </w:r>
+      <w:proofErr w:type="spellEnd"/>
+      <w:r>
+        <w:t xml:space="preserve"> aantonen die met de website te maken hebben. Met deze </w:t>
+      </w:r>
+      <w:proofErr w:type="spellStart"/>
+      <w:r>
+        <w:t>wireframes</w:t>
+      </w:r>
+      <w:proofErr w:type="spellEnd"/>
+      <w:r>
+        <w:t xml:space="preserve"> is het makkelijk om een design te vormen voor de website en op deze manier kun je alle componenten van een site weergeven. Ook worden deze schermen genummerd op een bepaalde volgorde.</w:t>
+      </w:r>
+    </w:p>
+    <w:p>
       <w:pPr>
         <w:pStyle w:val="Kop1"/>
       </w:pPr>
       <w:bookmarkStart w:id="2" w:name="_Toc511051592"/>
+      <w:bookmarkStart w:id="3" w:name="_Toc511076484"/>
       <w:r>
         <w:t>Uitleg volgorde</w:t>
       </w:r>
       <w:bookmarkEnd w:id="2"/>
+      <w:bookmarkEnd w:id="3"/>
     </w:p>
     <w:p>
       <w:r>
         <w:t xml:space="preserve">Alle hoofdonderwerpen zijn genummerd vanaf 1. Alle </w:t>
       </w:r>
       <w:r>
-        <w:t>subonderdelen</w:t>
-      </w:r>
-      <w:r>
-        <w:t xml:space="preserve"> van deze onderwerpen</w:t>
-      </w:r>
-      <w:r>
-        <w:t xml:space="preserve"> </w:t>
+        <w:t xml:space="preserve">subonderdelen van deze onderwerpen </w:t>
       </w:r>
       <w:r>
         <w:t>zijn ook op deze manier genummerd</w:t>
@@ -1758,6 +2081,8 @@
       <w:r>
         <w:t>Dashboard(2)</w:t>
       </w:r>
+      <w:bookmarkStart w:id="4" w:name="_GoBack"/>
+      <w:bookmarkEnd w:id="4"/>
     </w:p>
     <w:p>
       <w:r>
@@ -1771,17 +2096,64 @@
       <w:r>
         <w:t>-&gt; Overzicht Taken(3.1)</w:t>
       </w:r>
-      <w:r>
-        <w:br/>
+    </w:p>
+    <w:p>
+      <w:pPr>
+        <w:ind w:left="708" w:firstLine="708"/>
+      </w:pPr>
+      <w:r>
+        <w:t>-&gt; Taak Bewerken(3.1.1)</w:t>
+      </w:r>
+    </w:p>
+    <w:p>
+      <w:pPr>
+        <w:ind w:left="708"/>
+      </w:pPr>
+      <w:r>
         <w:t>-&gt; Overzicht Klanten(3.2)</w:t>
       </w:r>
-      <w:r>
-        <w:br/>
+    </w:p>
+    <w:p>
+      <w:pPr>
+        <w:ind w:left="708"/>
+      </w:pPr>
+      <w:r>
+        <w:tab/>
+        <w:t>-&gt; Klant Bewerken(3.2.1)</w:t>
+      </w:r>
+    </w:p>
+    <w:p>
+      <w:pPr>
+        <w:ind w:left="708"/>
+      </w:pPr>
+      <w:r>
         <w:t>-&gt; Overzicht Partners(3.3)</w:t>
       </w:r>
-      <w:r>
-        <w:br/>
+    </w:p>
+    <w:p>
+      <w:pPr>
+        <w:ind w:left="708"/>
+      </w:pPr>
+      <w:r>
+        <w:tab/>
+        <w:t>-&gt; Partner Bewerken(3.3.1)</w:t>
+      </w:r>
+    </w:p>
+    <w:p>
+      <w:pPr>
+        <w:ind w:left="708"/>
+      </w:pPr>
+      <w:r>
         <w:t>-&gt; Overzicht Telefoongesprekken(3.4)</w:t>
+      </w:r>
+    </w:p>
+    <w:p>
+      <w:pPr>
+        <w:ind w:left="708"/>
+      </w:pPr>
+      <w:r>
+        <w:tab/>
+        <w:t>-&gt; Telefoongesprek Bewerken(3.4.1)</w:t>
       </w:r>
     </w:p>
     <w:p>
@@ -1804,6 +2176,18 @@
     </w:p>
     <w:p>
       <w:r>
+        <w:tab/>
+      </w:r>
+      <w:r>
+        <w:tab/>
+        <w:t>-&gt; Rapp</w:t>
+      </w:r>
+      <w:r>
+        <w:t>ortage Bekijken(4.2.1)</w:t>
+      </w:r>
+    </w:p>
+    <w:p>
+      <w:r>
         <w:t>Registraties(5)</w:t>
       </w:r>
     </w:p>
@@ -1841,221 +2225,297 @@
     </w:p>
     <w:p/>
     <w:p/>
+    <w:p>
+      <w:pPr>
+        <w:pStyle w:val="Kop1"/>
+      </w:pPr>
+      <w:bookmarkStart w:id="5" w:name="_Toc511051593"/>
+      <w:bookmarkStart w:id="6" w:name="_Toc511076485"/>
+      <w:proofErr w:type="spellStart"/>
+      <w:r>
+        <w:lastRenderedPageBreak/>
+        <w:t>Wireframes</w:t>
+      </w:r>
+      <w:bookmarkEnd w:id="5"/>
+      <w:bookmarkEnd w:id="6"/>
+      <w:proofErr w:type="spellEnd"/>
+    </w:p>
+    <w:p>
+      <w:pPr>
+        <w:pStyle w:val="Kop2"/>
+      </w:pPr>
+      <w:bookmarkStart w:id="7" w:name="_Toc511051594"/>
+      <w:bookmarkStart w:id="8" w:name="_Toc511076486"/>
+      <w:r>
+        <w:t>Login</w:t>
+      </w:r>
+      <w:bookmarkEnd w:id="7"/>
+      <w:bookmarkEnd w:id="8"/>
+    </w:p>
+    <w:p/>
+    <w:p>
+      <w:pPr>
+        <w:pStyle w:val="Kop2"/>
+      </w:pPr>
+      <w:bookmarkStart w:id="9" w:name="_Toc511051595"/>
+      <w:bookmarkStart w:id="10" w:name="_Toc511076487"/>
+      <w:r>
+        <w:t>Dashboard</w:t>
+      </w:r>
+      <w:bookmarkEnd w:id="9"/>
+      <w:bookmarkEnd w:id="10"/>
+    </w:p>
+    <w:p/>
+    <w:p>
+      <w:pPr>
+        <w:pStyle w:val="Kop2"/>
+      </w:pPr>
+      <w:bookmarkStart w:id="11" w:name="_Toc511051596"/>
+      <w:bookmarkStart w:id="12" w:name="_Toc511076488"/>
+      <w:r>
+        <w:t>Overzichten</w:t>
+      </w:r>
+      <w:bookmarkEnd w:id="11"/>
+      <w:bookmarkEnd w:id="12"/>
+    </w:p>
+    <w:p>
+      <w:pPr>
+        <w:pStyle w:val="Kop3"/>
+      </w:pPr>
+      <w:bookmarkStart w:id="13" w:name="_Toc511051597"/>
+      <w:bookmarkStart w:id="14" w:name="_Toc511076489"/>
+      <w:r>
+        <w:t>Overzicht Taken</w:t>
+      </w:r>
+      <w:bookmarkEnd w:id="13"/>
+      <w:bookmarkEnd w:id="14"/>
+    </w:p>
+    <w:p/>
+    <w:p>
+      <w:pPr>
+        <w:pStyle w:val="Kop4"/>
+      </w:pPr>
+      <w:bookmarkStart w:id="15" w:name="_Toc511076490"/>
+      <w:r>
+        <w:t>Taak Bewerken</w:t>
+      </w:r>
+      <w:bookmarkEnd w:id="15"/>
+    </w:p>
+    <w:p/>
+    <w:p>
+      <w:pPr>
+        <w:pStyle w:val="Kop3"/>
+      </w:pPr>
+      <w:bookmarkStart w:id="16" w:name="_Toc511051598"/>
+      <w:bookmarkStart w:id="17" w:name="_Toc511076491"/>
+      <w:r>
+        <w:t>Overzicht Klanten</w:t>
+      </w:r>
+      <w:bookmarkEnd w:id="16"/>
+      <w:bookmarkEnd w:id="17"/>
+    </w:p>
+    <w:p/>
+    <w:p>
+      <w:pPr>
+        <w:pStyle w:val="Kop4"/>
+      </w:pPr>
+      <w:bookmarkStart w:id="18" w:name="_Toc511076492"/>
+      <w:r>
+        <w:t>Klant Bewerken</w:t>
+      </w:r>
+      <w:bookmarkEnd w:id="18"/>
+    </w:p>
+    <w:p/>
+    <w:p>
+      <w:pPr>
+        <w:pStyle w:val="Kop3"/>
+      </w:pPr>
+      <w:bookmarkStart w:id="19" w:name="_Toc511051599"/>
+      <w:bookmarkStart w:id="20" w:name="_Toc511076493"/>
+      <w:r>
+        <w:t>Overzicht Partners</w:t>
+      </w:r>
+      <w:bookmarkEnd w:id="19"/>
+      <w:bookmarkEnd w:id="20"/>
+    </w:p>
+    <w:p/>
+    <w:p>
+      <w:pPr>
+        <w:pStyle w:val="Kop4"/>
+      </w:pPr>
+      <w:bookmarkStart w:id="21" w:name="_Toc511076494"/>
+      <w:r>
+        <w:t>Partner Bewerken</w:t>
+      </w:r>
+      <w:bookmarkEnd w:id="21"/>
+    </w:p>
+    <w:p/>
+    <w:p>
+      <w:pPr>
+        <w:pStyle w:val="Kop3"/>
+      </w:pPr>
+      <w:bookmarkStart w:id="22" w:name="_Toc511051600"/>
+      <w:bookmarkStart w:id="23" w:name="_Toc511076495"/>
+      <w:r>
+        <w:t>Overzicht Telefoongesprekken</w:t>
+      </w:r>
+      <w:bookmarkEnd w:id="22"/>
+      <w:bookmarkEnd w:id="23"/>
+    </w:p>
+    <w:p/>
+    <w:p>
+      <w:pPr>
+        <w:pStyle w:val="Kop4"/>
+      </w:pPr>
+      <w:bookmarkStart w:id="24" w:name="_Toc511076496"/>
+      <w:r>
+        <w:t>Telefoongesprek Bewerken</w:t>
+      </w:r>
+      <w:bookmarkEnd w:id="24"/>
+    </w:p>
     <w:p/>
     <w:p/>
+    <w:p>
+      <w:pPr>
+        <w:pStyle w:val="Kop3"/>
+        <w:rPr>
+          <w:rStyle w:val="Kop2Char"/>
+        </w:rPr>
+      </w:pPr>
+      <w:bookmarkStart w:id="25" w:name="_Toc511051601"/>
+      <w:bookmarkStart w:id="26" w:name="_Toc511076497"/>
+      <w:r>
+        <w:rPr>
+          <w:rStyle w:val="Kop2Char"/>
+        </w:rPr>
+        <w:t>Rapportages</w:t>
+      </w:r>
+      <w:bookmarkEnd w:id="25"/>
+      <w:bookmarkEnd w:id="26"/>
+    </w:p>
+    <w:p>
+      <w:pPr>
+        <w:pStyle w:val="Kop3"/>
+      </w:pPr>
+      <w:bookmarkStart w:id="27" w:name="_Toc511051602"/>
+      <w:bookmarkStart w:id="28" w:name="_Toc511076498"/>
+      <w:r>
+        <w:t>Rapportage Opstellen</w:t>
+      </w:r>
+      <w:bookmarkEnd w:id="27"/>
+      <w:bookmarkEnd w:id="28"/>
+    </w:p>
+    <w:p/>
+    <w:p>
+      <w:pPr>
+        <w:pStyle w:val="Kop3"/>
+      </w:pPr>
+      <w:bookmarkStart w:id="29" w:name="_Toc511051603"/>
+      <w:bookmarkStart w:id="30" w:name="_Toc511076499"/>
+      <w:r>
+        <w:t>Rapportages Inzien</w:t>
+      </w:r>
+      <w:bookmarkEnd w:id="29"/>
+      <w:bookmarkEnd w:id="30"/>
+    </w:p>
+    <w:p/>
+    <w:p>
+      <w:pPr>
+        <w:pStyle w:val="Kop4"/>
+      </w:pPr>
+      <w:bookmarkStart w:id="31" w:name="_Toc511076500"/>
+      <w:r>
+        <w:t>Rapportage Bekijken</w:t>
+      </w:r>
+      <w:bookmarkEnd w:id="31"/>
+    </w:p>
     <w:p/>
     <w:p/>
+    <w:p>
+      <w:pPr>
+        <w:pStyle w:val="Kop3"/>
+        <w:rPr>
+          <w:rStyle w:val="Kop2Char"/>
+        </w:rPr>
+      </w:pPr>
+      <w:bookmarkStart w:id="32" w:name="_Toc511051604"/>
+      <w:bookmarkStart w:id="33" w:name="_Toc511076501"/>
+      <w:r>
+        <w:rPr>
+          <w:rStyle w:val="Kop2Char"/>
+        </w:rPr>
+        <w:t>Registraties</w:t>
+      </w:r>
+      <w:bookmarkEnd w:id="32"/>
+      <w:bookmarkEnd w:id="33"/>
+    </w:p>
+    <w:p>
+      <w:pPr>
+        <w:pStyle w:val="Kop3"/>
+      </w:pPr>
+      <w:bookmarkStart w:id="34" w:name="_Toc511051605"/>
+      <w:bookmarkStart w:id="35" w:name="_Toc511076502"/>
+      <w:r>
+        <w:t>Taak Registreren</w:t>
+      </w:r>
+      <w:bookmarkEnd w:id="34"/>
+      <w:bookmarkEnd w:id="35"/>
+    </w:p>
     <w:p/>
+    <w:p>
+      <w:pPr>
+        <w:pStyle w:val="Kop3"/>
+      </w:pPr>
+      <w:bookmarkStart w:id="36" w:name="_Toc511051606"/>
+      <w:bookmarkStart w:id="37" w:name="_Toc511076503"/>
+      <w:r>
+        <w:t>Klant Registreren</w:t>
+      </w:r>
+      <w:bookmarkEnd w:id="36"/>
+      <w:bookmarkEnd w:id="37"/>
+    </w:p>
     <w:p/>
+    <w:p>
+      <w:pPr>
+        <w:pStyle w:val="Kop3"/>
+      </w:pPr>
+      <w:bookmarkStart w:id="38" w:name="_Toc511051607"/>
+      <w:bookmarkStart w:id="39" w:name="_Toc511076504"/>
+      <w:r>
+        <w:lastRenderedPageBreak/>
+        <w:t>Partner Registreren</w:t>
+      </w:r>
+      <w:bookmarkEnd w:id="38"/>
+      <w:bookmarkEnd w:id="39"/>
+    </w:p>
     <w:p/>
+    <w:p>
+      <w:pPr>
+        <w:pStyle w:val="Kop3"/>
+      </w:pPr>
+      <w:bookmarkStart w:id="40" w:name="_Toc511051608"/>
+      <w:bookmarkStart w:id="41" w:name="_Toc511076505"/>
+      <w:r>
+        <w:t>Telefoongesprek Registreren</w:t>
+      </w:r>
+      <w:bookmarkEnd w:id="40"/>
+      <w:bookmarkEnd w:id="41"/>
+    </w:p>
     <w:p/>
     <w:p>
       <w:pPr>
-        <w:pStyle w:val="Kop1"/>
-      </w:pPr>
-      <w:bookmarkStart w:id="3" w:name="_Toc511051593"/>
-      <w:r>
-        <w:t>Wireframes</w:t>
-      </w:r>
-      <w:bookmarkEnd w:id="3"/>
-    </w:p>
-    <w:p>
-      <w:pPr>
-        <w:pStyle w:val="Kop2"/>
-      </w:pPr>
-      <w:bookmarkStart w:id="4" w:name="_Toc511051594"/>
-      <w:r>
-        <w:t>Login</w:t>
-      </w:r>
-      <w:bookmarkEnd w:id="4"/>
-    </w:p>
-    <w:p/>
-    <w:p>
-      <w:pPr>
-        <w:pStyle w:val="Kop2"/>
-      </w:pPr>
-      <w:bookmarkStart w:id="5" w:name="_Toc511051595"/>
-      <w:r>
-        <w:t>Dashboard</w:t>
-      </w:r>
-      <w:bookmarkEnd w:id="5"/>
-    </w:p>
-    <w:p/>
-    <w:p>
-      <w:pPr>
-        <w:pStyle w:val="Kop2"/>
-      </w:pPr>
-      <w:bookmarkStart w:id="6" w:name="_Toc511051596"/>
-      <w:r>
-        <w:t>Overzichten</w:t>
-      </w:r>
-      <w:bookmarkEnd w:id="6"/>
-    </w:p>
-    <w:p>
-      <w:pPr>
         <w:pStyle w:val="Kop3"/>
       </w:pPr>
-      <w:bookmarkStart w:id="7" w:name="_Toc511051597"/>
-      <w:r>
-        <w:t>Overzicht Taken</w:t>
-      </w:r>
-      <w:bookmarkEnd w:id="7"/>
-    </w:p>
-    <w:p/>
-    <w:p>
-      <w:pPr>
-        <w:pStyle w:val="Kop3"/>
-      </w:pPr>
-      <w:bookmarkStart w:id="8" w:name="_Toc511051598"/>
-      <w:r>
-        <w:t>Overzicht Klanten</w:t>
-      </w:r>
-      <w:bookmarkEnd w:id="8"/>
-    </w:p>
-    <w:p/>
-    <w:p>
-      <w:pPr>
-        <w:pStyle w:val="Kop3"/>
-      </w:pPr>
-      <w:bookmarkStart w:id="9" w:name="_Toc511051599"/>
-      <w:r>
-        <w:t>Overzicht Partners</w:t>
-      </w:r>
-      <w:bookmarkEnd w:id="9"/>
-    </w:p>
-    <w:p/>
-    <w:p>
-      <w:pPr>
-        <w:pStyle w:val="Kop3"/>
-      </w:pPr>
-      <w:bookmarkStart w:id="10" w:name="_Toc511051600"/>
-      <w:r>
-        <w:t>Overzicht Telefoongesprekken</w:t>
-      </w:r>
-      <w:bookmarkEnd w:id="10"/>
-    </w:p>
-    <w:p/>
-    <w:p>
-      <w:pPr>
-        <w:pStyle w:val="Kop3"/>
+      <w:bookmarkStart w:id="42" w:name="_Toc511051609"/>
+      <w:bookmarkStart w:id="43" w:name="_Toc511076506"/>
+      <w:r>
         <w:rPr>
           <w:rStyle w:val="Kop2Char"/>
         </w:rPr>
-      </w:pPr>
-      <w:bookmarkStart w:id="11" w:name="_Toc511051601"/>
-      <w:r>
-        <w:rPr>
-          <w:rStyle w:val="Kop2Char"/>
-        </w:rPr>
-        <w:t>Rapportages</w:t>
-      </w:r>
-      <w:bookmarkEnd w:id="11"/>
-    </w:p>
-    <w:p>
-      <w:pPr>
-        <w:pStyle w:val="Kop3"/>
-      </w:pPr>
-      <w:bookmarkStart w:id="12" w:name="_Toc511051602"/>
-      <w:r>
-        <w:t>Rapportage Opstellen</w:t>
-      </w:r>
-      <w:bookmarkEnd w:id="12"/>
-    </w:p>
-    <w:p/>
-    <w:p>
-      <w:pPr>
-        <w:pStyle w:val="Kop3"/>
-      </w:pPr>
-      <w:bookmarkStart w:id="13" w:name="_Toc511051603"/>
-      <w:r>
-        <w:t>Rapportages Inzien</w:t>
-      </w:r>
-      <w:bookmarkEnd w:id="13"/>
-    </w:p>
-    <w:p/>
-    <w:p/>
-    <w:p/>
-    <w:p>
-      <w:pPr>
-        <w:pStyle w:val="Kop3"/>
-        <w:rPr>
-          <w:rStyle w:val="Kop2Char"/>
-        </w:rPr>
-      </w:pPr>
-      <w:bookmarkStart w:id="14" w:name="_Toc511051604"/>
-      <w:r>
-        <w:rPr>
-          <w:rStyle w:val="Kop2Char"/>
-        </w:rPr>
-        <w:t>Registraties</w:t>
-      </w:r>
-      <w:bookmarkEnd w:id="14"/>
-    </w:p>
-    <w:p>
-      <w:pPr>
-        <w:pStyle w:val="Kop3"/>
-      </w:pPr>
-      <w:bookmarkStart w:id="15" w:name="_Toc511051605"/>
-      <w:r>
-        <w:t>Taak Registreren</w:t>
-      </w:r>
-      <w:bookmarkEnd w:id="15"/>
-    </w:p>
-    <w:p/>
-    <w:p>
-      <w:pPr>
-        <w:pStyle w:val="Kop3"/>
-      </w:pPr>
-      <w:bookmarkStart w:id="16" w:name="_Toc511051606"/>
-      <w:r>
-        <w:t xml:space="preserve">Klant </w:t>
-      </w:r>
-      <w:r>
-        <w:t>Registreren</w:t>
-      </w:r>
-      <w:bookmarkEnd w:id="16"/>
-    </w:p>
-    <w:p/>
-    <w:p>
-      <w:pPr>
-        <w:pStyle w:val="Kop3"/>
-      </w:pPr>
-      <w:bookmarkStart w:id="17" w:name="_Toc511051607"/>
-      <w:r>
-        <w:t xml:space="preserve">Partner </w:t>
-      </w:r>
-      <w:r>
-        <w:t>Registreren</w:t>
-      </w:r>
-      <w:bookmarkEnd w:id="17"/>
-    </w:p>
-    <w:p/>
-    <w:p>
-      <w:pPr>
-        <w:pStyle w:val="Kop3"/>
-      </w:pPr>
-      <w:bookmarkStart w:id="18" w:name="_Toc511051608"/>
-      <w:r>
-        <w:t xml:space="preserve">Telefoongesprek </w:t>
-      </w:r>
-      <w:r>
-        <w:t>Registreren</w:t>
-      </w:r>
-      <w:bookmarkEnd w:id="18"/>
-    </w:p>
-    <w:p/>
-    <w:p>
-      <w:pPr>
-        <w:pStyle w:val="Kop3"/>
-      </w:pPr>
-      <w:bookmarkStart w:id="19" w:name="_Toc511051609"/>
-      <w:r>
-        <w:rPr>
-          <w:rStyle w:val="Kop2Char"/>
-        </w:rPr>
         <w:t>Profiel</w:t>
       </w:r>
-      <w:bookmarkEnd w:id="19"/>
+      <w:bookmarkEnd w:id="42"/>
+      <w:bookmarkEnd w:id="43"/>
     </w:p>
     <w:p/>
     <w:sectPr>
@@ -2072,7 +2532,7 @@
 </file>
 
 <file path=word/endnotes.xml><?xml version="1.0" encoding="utf-8"?>
-<w:endnotes xmlns:wpc="http://schemas.microsoft.com/office/word/2010/wordprocessingCanvas" xmlns:mc="http://schemas.openxmlformats.org/markup-compatibility/2006" xmlns:o="urn:schemas-microsoft-com:office:office" xmlns:r="http://schemas.openxmlformats.org/officeDocument/2006/relationships" xmlns:m="http://schemas.openxmlformats.org/officeDocument/2006/math" xmlns:v="urn:schemas-microsoft-com:vml" xmlns:wp14="http://schemas.microsoft.com/office/word/2010/wordprocessingDrawing" xmlns:wp="http://schemas.openxmlformats.org/drawingml/2006/wordprocessingDrawing" xmlns:w10="urn:schemas-microsoft-com:office:word" xmlns:w="http://schemas.openxmlformats.org/wordprocessingml/2006/main" xmlns:w14="http://schemas.microsoft.com/office/word/2010/wordml" xmlns:w15="http://schemas.microsoft.com/office/word/2012/wordml" xmlns:wpg="http://schemas.microsoft.com/office/word/2010/wordprocessingGroup" xmlns:wpi="http://schemas.microsoft.com/office/word/2010/wordprocessingInk" xmlns:wne="http://schemas.microsoft.com/office/word/2006/wordml" xmlns:wps="http://schemas.microsoft.com/office/word/2010/wordprocessingShape" mc:Ignorable="w14 w15 wp14">
+<w:endnotes xmlns:wpc="http://schemas.microsoft.com/office/word/2010/wordprocessingCanvas" xmlns:cx="http://schemas.microsoft.com/office/drawing/2014/chartex" xmlns:cx1="http://schemas.microsoft.com/office/drawing/2015/9/8/chartex" xmlns:cx2="http://schemas.microsoft.com/office/drawing/2015/10/21/chartex" xmlns:cx3="http://schemas.microsoft.com/office/drawing/2016/5/9/chartex" xmlns:cx4="http://schemas.microsoft.com/office/drawing/2016/5/10/chartex" xmlns:cx5="http://schemas.microsoft.com/office/drawing/2016/5/11/chartex" xmlns:cx6="http://schemas.microsoft.com/office/drawing/2016/5/12/chartex" xmlns:cx7="http://schemas.microsoft.com/office/drawing/2016/5/13/chartex" xmlns:cx8="http://schemas.microsoft.com/office/drawing/2016/5/14/chartex" xmlns:mc="http://schemas.openxmlformats.org/markup-compatibility/2006" xmlns:aink="http://schemas.microsoft.com/office/drawing/2016/ink" xmlns:am3d="http://schemas.microsoft.com/office/drawing/2017/model3d" xmlns:o="urn:schemas-microsoft-com:office:office" xmlns:r="http://schemas.openxmlformats.org/officeDocument/2006/relationships" xmlns:m="http://schemas.openxmlformats.org/officeDocument/2006/math" xmlns:v="urn:schemas-microsoft-com:vml" xmlns:wp14="http://schemas.microsoft.com/office/word/2010/wordprocessingDrawing" xmlns:wp="http://schemas.openxmlformats.org/drawingml/2006/wordprocessingDrawing" xmlns:w10="urn:schemas-microsoft-com:office:word" xmlns:w="http://schemas.openxmlformats.org/wordprocessingml/2006/main" xmlns:w14="http://schemas.microsoft.com/office/word/2010/wordml" xmlns:w15="http://schemas.microsoft.com/office/word/2012/wordml" xmlns:w16cid="http://schemas.microsoft.com/office/word/2016/wordml/cid" xmlns:w16se="http://schemas.microsoft.com/office/word/2015/wordml/symex" xmlns:wpg="http://schemas.microsoft.com/office/word/2010/wordprocessingGroup" xmlns:wpi="http://schemas.microsoft.com/office/word/2010/wordprocessingInk" xmlns:wne="http://schemas.microsoft.com/office/word/2006/wordml" xmlns:wps="http://schemas.microsoft.com/office/word/2010/wordprocessingShape" mc:Ignorable="w14 w15 w16se w16cid wp14">
   <w:endnote w:type="separator" w:id="-1">
     <w:p>
       <w:pPr>
@@ -2097,7 +2557,7 @@
 </file>
 
 <file path=word/footer1.xml><?xml version="1.0" encoding="utf-8"?>
-<w:ftr xmlns:wpc="http://schemas.microsoft.com/office/word/2010/wordprocessingCanvas" xmlns:mc="http://schemas.openxmlformats.org/markup-compatibility/2006" xmlns:o="urn:schemas-microsoft-com:office:office" xmlns:r="http://schemas.openxmlformats.org/officeDocument/2006/relationships" xmlns:m="http://schemas.openxmlformats.org/officeDocument/2006/math" xmlns:v="urn:schemas-microsoft-com:vml" xmlns:wp14="http://schemas.microsoft.com/office/word/2010/wordprocessingDrawing" xmlns:wp="http://schemas.openxmlformats.org/drawingml/2006/wordprocessingDrawing" xmlns:w10="urn:schemas-microsoft-com:office:word" xmlns:w="http://schemas.openxmlformats.org/wordprocessingml/2006/main" xmlns:w14="http://schemas.microsoft.com/office/word/2010/wordml" xmlns:w15="http://schemas.microsoft.com/office/word/2012/wordml" xmlns:wpg="http://schemas.microsoft.com/office/word/2010/wordprocessingGroup" xmlns:wpi="http://schemas.microsoft.com/office/word/2010/wordprocessingInk" xmlns:wne="http://schemas.microsoft.com/office/word/2006/wordml" xmlns:wps="http://schemas.microsoft.com/office/word/2010/wordprocessingShape" mc:Ignorable="w14 w15 wp14">
+<w:ftr xmlns:wpc="http://schemas.microsoft.com/office/word/2010/wordprocessingCanvas" xmlns:cx="http://schemas.microsoft.com/office/drawing/2014/chartex" xmlns:cx1="http://schemas.microsoft.com/office/drawing/2015/9/8/chartex" xmlns:cx2="http://schemas.microsoft.com/office/drawing/2015/10/21/chartex" xmlns:cx3="http://schemas.microsoft.com/office/drawing/2016/5/9/chartex" xmlns:cx4="http://schemas.microsoft.com/office/drawing/2016/5/10/chartex" xmlns:cx5="http://schemas.microsoft.com/office/drawing/2016/5/11/chartex" xmlns:cx6="http://schemas.microsoft.com/office/drawing/2016/5/12/chartex" xmlns:cx7="http://schemas.microsoft.com/office/drawing/2016/5/13/chartex" xmlns:cx8="http://schemas.microsoft.com/office/drawing/2016/5/14/chartex" xmlns:mc="http://schemas.openxmlformats.org/markup-compatibility/2006" xmlns:aink="http://schemas.microsoft.com/office/drawing/2016/ink" xmlns:am3d="http://schemas.microsoft.com/office/drawing/2017/model3d" xmlns:o="urn:schemas-microsoft-com:office:office" xmlns:r="http://schemas.openxmlformats.org/officeDocument/2006/relationships" xmlns:m="http://schemas.openxmlformats.org/officeDocument/2006/math" xmlns:v="urn:schemas-microsoft-com:vml" xmlns:wp14="http://schemas.microsoft.com/office/word/2010/wordprocessingDrawing" xmlns:wp="http://schemas.openxmlformats.org/drawingml/2006/wordprocessingDrawing" xmlns:w10="urn:schemas-microsoft-com:office:word" xmlns:w="http://schemas.openxmlformats.org/wordprocessingml/2006/main" xmlns:w14="http://schemas.microsoft.com/office/word/2010/wordml" xmlns:w15="http://schemas.microsoft.com/office/word/2012/wordml" xmlns:w16cid="http://schemas.microsoft.com/office/word/2016/wordml/cid" xmlns:w16se="http://schemas.microsoft.com/office/word/2015/wordml/symex" xmlns:wpg="http://schemas.microsoft.com/office/word/2010/wordprocessingGroup" xmlns:wpi="http://schemas.microsoft.com/office/word/2010/wordprocessingInk" xmlns:wne="http://schemas.microsoft.com/office/word/2006/wordml" xmlns:wps="http://schemas.microsoft.com/office/word/2010/wordprocessingShape" mc:Ignorable="w14 w15 w16se w16cid wp14">
   <w:sdt>
     <w:sdtPr>
       <w:id w:val="-2006278085"/>
@@ -2106,6 +2566,7 @@
         <w:docPartUnique/>
       </w:docPartObj>
     </w:sdtPr>
+    <w:sdtEndPr/>
     <w:sdtContent>
       <w:p>
         <w:pPr>
@@ -2141,7 +2602,7 @@
 </file>
 
 <file path=word/footnotes.xml><?xml version="1.0" encoding="utf-8"?>
-<w:footnotes xmlns:wpc="http://schemas.microsoft.com/office/word/2010/wordprocessingCanvas" xmlns:mc="http://schemas.openxmlformats.org/markup-compatibility/2006" xmlns:o="urn:schemas-microsoft-com:office:office" xmlns:r="http://schemas.openxmlformats.org/officeDocument/2006/relationships" xmlns:m="http://schemas.openxmlformats.org/officeDocument/2006/math" xmlns:v="urn:schemas-microsoft-com:vml" xmlns:wp14="http://schemas.microsoft.com/office/word/2010/wordprocessingDrawing" xmlns:wp="http://schemas.openxmlformats.org/drawingml/2006/wordprocessingDrawing" xmlns:w10="urn:schemas-microsoft-com:office:word" xmlns:w="http://schemas.openxmlformats.org/wordprocessingml/2006/main" xmlns:w14="http://schemas.microsoft.com/office/word/2010/wordml" xmlns:w15="http://schemas.microsoft.com/office/word/2012/wordml" xmlns:wpg="http://schemas.microsoft.com/office/word/2010/wordprocessingGroup" xmlns:wpi="http://schemas.microsoft.com/office/word/2010/wordprocessingInk" xmlns:wne="http://schemas.microsoft.com/office/word/2006/wordml" xmlns:wps="http://schemas.microsoft.com/office/word/2010/wordprocessingShape" mc:Ignorable="w14 w15 wp14">
+<w:footnotes xmlns:wpc="http://schemas.microsoft.com/office/word/2010/wordprocessingCanvas" xmlns:cx="http://schemas.microsoft.com/office/drawing/2014/chartex" xmlns:cx1="http://schemas.microsoft.com/office/drawing/2015/9/8/chartex" xmlns:cx2="http://schemas.microsoft.com/office/drawing/2015/10/21/chartex" xmlns:cx3="http://schemas.microsoft.com/office/drawing/2016/5/9/chartex" xmlns:cx4="http://schemas.microsoft.com/office/drawing/2016/5/10/chartex" xmlns:cx5="http://schemas.microsoft.com/office/drawing/2016/5/11/chartex" xmlns:cx6="http://schemas.microsoft.com/office/drawing/2016/5/12/chartex" xmlns:cx7="http://schemas.microsoft.com/office/drawing/2016/5/13/chartex" xmlns:cx8="http://schemas.microsoft.com/office/drawing/2016/5/14/chartex" xmlns:mc="http://schemas.openxmlformats.org/markup-compatibility/2006" xmlns:aink="http://schemas.microsoft.com/office/drawing/2016/ink" xmlns:am3d="http://schemas.microsoft.com/office/drawing/2017/model3d" xmlns:o="urn:schemas-microsoft-com:office:office" xmlns:r="http://schemas.openxmlformats.org/officeDocument/2006/relationships" xmlns:m="http://schemas.openxmlformats.org/officeDocument/2006/math" xmlns:v="urn:schemas-microsoft-com:vml" xmlns:wp14="http://schemas.microsoft.com/office/word/2010/wordprocessingDrawing" xmlns:wp="http://schemas.openxmlformats.org/drawingml/2006/wordprocessingDrawing" xmlns:w10="urn:schemas-microsoft-com:office:word" xmlns:w="http://schemas.openxmlformats.org/wordprocessingml/2006/main" xmlns:w14="http://schemas.microsoft.com/office/word/2010/wordml" xmlns:w15="http://schemas.microsoft.com/office/word/2012/wordml" xmlns:w16cid="http://schemas.microsoft.com/office/word/2016/wordml/cid" xmlns:w16se="http://schemas.microsoft.com/office/word/2015/wordml/symex" xmlns:wpg="http://schemas.microsoft.com/office/word/2010/wordprocessingGroup" xmlns:wpi="http://schemas.microsoft.com/office/word/2010/wordprocessingInk" xmlns:wne="http://schemas.microsoft.com/office/word/2006/wordml" xmlns:wps="http://schemas.microsoft.com/office/word/2010/wordprocessingShape" mc:Ignorable="w14 w15 w16se w16cid wp14">
   <w:footnote w:type="separator" w:id="-1">
     <w:p>
       <w:pPr>
@@ -2166,7 +2627,7 @@
 </file>
 
 <file path=word/styles.xml><?xml version="1.0" encoding="utf-8"?>
-<w:styles xmlns:mc="http://schemas.openxmlformats.org/markup-compatibility/2006" xmlns:r="http://schemas.openxmlformats.org/officeDocument/2006/relationships" xmlns:w="http://schemas.openxmlformats.org/wordprocessingml/2006/main" xmlns:w14="http://schemas.microsoft.com/office/word/2010/wordml" xmlns:w15="http://schemas.microsoft.com/office/word/2012/wordml" mc:Ignorable="w14 w15">
+<w:styles xmlns:mc="http://schemas.openxmlformats.org/markup-compatibility/2006" xmlns:r="http://schemas.openxmlformats.org/officeDocument/2006/relationships" xmlns:w="http://schemas.openxmlformats.org/wordprocessingml/2006/main" xmlns:w14="http://schemas.microsoft.com/office/word/2010/wordml" xmlns:w15="http://schemas.microsoft.com/office/word/2012/wordml" xmlns:w16cid="http://schemas.microsoft.com/office/word/2016/wordml/cid" xmlns:w16se="http://schemas.microsoft.com/office/word/2015/wordml/symex" mc:Ignorable="w14 w15 w16se w16cid">
   <w:docDefaults>
     <w:rPrDefault>
       <w:rPr>
@@ -2182,7 +2643,7 @@
       </w:pPr>
     </w:pPrDefault>
   </w:docDefaults>
-  <w:latentStyles w:defLockedState="0" w:defUIPriority="99" w:defSemiHidden="0" w:defUnhideWhenUsed="0" w:defQFormat="0" w:count="371">
+  <w:latentStyles w:defLockedState="0" w:defUIPriority="99" w:defSemiHidden="0" w:defUnhideWhenUsed="0" w:defQFormat="0" w:count="375">
     <w:lsdException w:name="Normal" w:uiPriority="0" w:qFormat="1"/>
     <w:lsdException w:name="heading 1" w:uiPriority="9" w:qFormat="1"/>
     <w:lsdException w:name="heading 2" w:semiHidden="1" w:uiPriority="9" w:unhideWhenUsed="1" w:qFormat="1"/>
@@ -2288,7 +2749,6 @@
     <w:lsdException w:name="HTML Sample" w:semiHidden="1" w:unhideWhenUsed="1"/>
     <w:lsdException w:name="HTML Typewriter" w:semiHidden="1" w:unhideWhenUsed="1"/>
     <w:lsdException w:name="HTML Variable" w:semiHidden="1" w:unhideWhenUsed="1"/>
-    <w:lsdException w:name="Normal Table" w:semiHidden="1" w:unhideWhenUsed="1"/>
     <w:lsdException w:name="annotation subject" w:semiHidden="1" w:unhideWhenUsed="1"/>
     <w:lsdException w:name="No List" w:semiHidden="1" w:unhideWhenUsed="1"/>
     <w:lsdException w:name="Outline List 1" w:semiHidden="1" w:unhideWhenUsed="1"/>
@@ -2332,10 +2792,8 @@
     <w:lsdException w:name="Table Elegant" w:semiHidden="1" w:unhideWhenUsed="1"/>
     <w:lsdException w:name="Table Professional" w:semiHidden="1" w:unhideWhenUsed="1"/>
     <w:lsdException w:name="Table Subtle 1" w:semiHidden="1" w:unhideWhenUsed="1"/>
-    <w:lsdException w:name="Table Subtle 2" w:semiHidden="1" w:unhideWhenUsed="1"/>
     <w:lsdException w:name="Table Web 1" w:semiHidden="1" w:unhideWhenUsed="1"/>
     <w:lsdException w:name="Table Web 2" w:semiHidden="1" w:unhideWhenUsed="1"/>
-    <w:lsdException w:name="Table Web 3" w:semiHidden="1" w:unhideWhenUsed="1"/>
     <w:lsdException w:name="Balloon Text" w:semiHidden="1" w:unhideWhenUsed="1"/>
     <w:lsdException w:name="Table Grid" w:uiPriority="39"/>
     <w:lsdException w:name="Table Theme" w:semiHidden="1" w:unhideWhenUsed="1"/>
@@ -2554,6 +3012,10 @@
     <w:lsdException w:name="List Table 5 Dark Accent 6" w:uiPriority="50"/>
     <w:lsdException w:name="List Table 6 Colorful Accent 6" w:uiPriority="51"/>
     <w:lsdException w:name="List Table 7 Colorful Accent 6" w:uiPriority="52"/>
+    <w:lsdException w:name="Mention" w:semiHidden="1" w:unhideWhenUsed="1"/>
+    <w:lsdException w:name="Smart Hyperlink" w:semiHidden="1" w:unhideWhenUsed="1"/>
+    <w:lsdException w:name="Hashtag" w:semiHidden="1" w:unhideWhenUsed="1"/>
+    <w:lsdException w:name="Unresolved Mention" w:semiHidden="1" w:unhideWhenUsed="1"/>
   </w:latentStyles>
   <w:style w:type="paragraph" w:default="1" w:styleId="Standaard">
     <w:name w:val="Normal"/>
@@ -2623,6 +3085,28 @@
       <w:color w:val="1F4D78" w:themeColor="accent1" w:themeShade="7F"/>
       <w:sz w:val="24"/>
       <w:szCs w:val="24"/>
+    </w:rPr>
+  </w:style>
+  <w:style w:type="paragraph" w:styleId="Kop4">
+    <w:name w:val="heading 4"/>
+    <w:basedOn w:val="Standaard"/>
+    <w:next w:val="Standaard"/>
+    <w:link w:val="Kop4Char"/>
+    <w:uiPriority w:val="9"/>
+    <w:unhideWhenUsed/>
+    <w:qFormat/>
+    <w:rsid w:val="004D6C40"/>
+    <w:pPr>
+      <w:keepNext/>
+      <w:keepLines/>
+      <w:spacing w:before="40" w:after="0"/>
+      <w:outlineLvl w:val="3"/>
+    </w:pPr>
+    <w:rPr>
+      <w:rFonts w:asciiTheme="majorHAnsi" w:eastAsiaTheme="majorEastAsia" w:hAnsiTheme="majorHAnsi" w:cstheme="majorBidi"/>
+      <w:i/>
+      <w:iCs/>
+      <w:color w:val="2E74B5" w:themeColor="accent1" w:themeShade="BF"/>
     </w:rPr>
   </w:style>
   <w:style w:type="character" w:default="1" w:styleId="Standaardalinea-lettertype">
@@ -2798,6 +3282,32 @@
       <w:color w:val="0563C1" w:themeColor="hyperlink"/>
       <w:u w:val="single"/>
     </w:rPr>
+  </w:style>
+  <w:style w:type="character" w:customStyle="1" w:styleId="Kop4Char">
+    <w:name w:val="Kop 4 Char"/>
+    <w:basedOn w:val="Standaardalinea-lettertype"/>
+    <w:link w:val="Kop4"/>
+    <w:uiPriority w:val="9"/>
+    <w:rsid w:val="004D6C40"/>
+    <w:rPr>
+      <w:rFonts w:asciiTheme="majorHAnsi" w:eastAsiaTheme="majorEastAsia" w:hAnsiTheme="majorHAnsi" w:cstheme="majorBidi"/>
+      <w:i/>
+      <w:iCs/>
+      <w:color w:val="2E74B5" w:themeColor="accent1" w:themeShade="BF"/>
+    </w:rPr>
+  </w:style>
+  <w:style w:type="paragraph" w:styleId="Inhopg4">
+    <w:name w:val="toc 4"/>
+    <w:basedOn w:val="Standaard"/>
+    <w:next w:val="Standaard"/>
+    <w:autoRedefine/>
+    <w:uiPriority w:val="39"/>
+    <w:unhideWhenUsed/>
+    <w:rsid w:val="004D6C40"/>
+    <w:pPr>
+      <w:spacing w:after="100"/>
+      <w:ind w:left="660"/>
+    </w:pPr>
   </w:style>
 </w:styles>
 </file>
@@ -3068,7 +3578,7 @@
 </file>
 
 <file path=customXml/itemProps1.xml><?xml version="1.0" encoding="utf-8"?>
-<ds:datastoreItem xmlns:ds="http://schemas.openxmlformats.org/officeDocument/2006/customXml" ds:itemID="{383BD03A-746B-45A5-9457-4D682036D8DA}">
+<ds:datastoreItem xmlns:ds="http://schemas.openxmlformats.org/officeDocument/2006/customXml" ds:itemID="{169C42DF-35FA-4255-93E6-9B922BDA3E66}">
   <ds:schemaRefs>
     <ds:schemaRef ds:uri="http://schemas.openxmlformats.org/officeDocument/2006/bibliography"/>
   </ds:schemaRefs>

</xml_diff>